<commit_message>
Organizzato codice e TODO
</commit_message>
<xml_diff>
--- a/SurfSocial-TODO.docx
+++ b/SurfSocial-TODO.docx
@@ -10,6 +10,19 @@
     <w:p/>
     <w:p>
       <w:pPr>
+        <w:rPr>
+          <w:b/>
+        </w:rPr>
+      </w:pPr>
+      <w:r>
+        <w:rPr>
+          <w:b/>
+        </w:rPr>
+        <w:t>Gestione Utenti</w:t>
+      </w:r>
+    </w:p>
+    <w:p>
+      <w:pPr>
         <w:pStyle w:val="ListParagraph"/>
         <w:numPr>
           <w:ilvl w:val="0"/>
@@ -18,26 +31,451 @@
       </w:pPr>
       <w:r>
         <w:rPr>
+          <w:highlight w:val="green"/>
+        </w:rPr>
+        <w:t xml:space="preserve">Gestione </w:t>
+      </w:r>
+      <w:proofErr w:type="spellStart"/>
+      <w:r>
+        <w:rPr>
+          <w:highlight w:val="green"/>
+        </w:rPr>
+        <w:t>mysql</w:t>
+      </w:r>
+      <w:proofErr w:type="spellEnd"/>
+      <w:r>
+        <w:t xml:space="preserve"> –</w:t>
+      </w:r>
+      <w:proofErr w:type="spellStart"/>
+      <w:r>
+        <w:t>mongodb</w:t>
+      </w:r>
+      <w:proofErr w:type="spellEnd"/>
+    </w:p>
+    <w:p>
+      <w:pPr>
+        <w:pStyle w:val="ListParagraph"/>
+        <w:numPr>
+          <w:ilvl w:val="0"/>
+          <w:numId w:val="1"/>
+        </w:numPr>
+      </w:pPr>
+      <w:r>
+        <w:t>Gestione utenti</w:t>
+      </w:r>
+    </w:p>
+    <w:p>
+      <w:pPr>
+        <w:pStyle w:val="ListParagraph"/>
+        <w:numPr>
+          <w:ilvl w:val="1"/>
+          <w:numId w:val="1"/>
+        </w:numPr>
+      </w:pPr>
+      <w:r>
+        <w:rPr>
           <w:highlight w:val="yellow"/>
         </w:rPr>
-        <w:t xml:space="preserve">Gestione </w:t>
+        <w:t>Ruoli utente</w:t>
+      </w:r>
+      <w:r>
+        <w:t xml:space="preserve">: </w:t>
+      </w:r>
+    </w:p>
+    <w:p>
+      <w:pPr>
+        <w:pStyle w:val="ListParagraph"/>
+        <w:numPr>
+          <w:ilvl w:val="2"/>
+          <w:numId w:val="1"/>
+        </w:numPr>
+        <w:rPr>
+          <w:highlight w:val="green"/>
+        </w:rPr>
+      </w:pPr>
+      <w:proofErr w:type="gramStart"/>
+      <w:r>
+        <w:rPr>
+          <w:highlight w:val="green"/>
+        </w:rPr>
+        <w:t>amministratore</w:t>
+      </w:r>
+      <w:proofErr w:type="gramEnd"/>
+      <w:r>
+        <w:rPr>
+          <w:highlight w:val="green"/>
+        </w:rPr>
+        <w:t xml:space="preserve"> DIO, </w:t>
+      </w:r>
+    </w:p>
+    <w:p>
+      <w:pPr>
+        <w:pStyle w:val="ListParagraph"/>
+        <w:numPr>
+          <w:ilvl w:val="2"/>
+          <w:numId w:val="1"/>
+        </w:numPr>
+        <w:rPr>
+          <w:highlight w:val="green"/>
+        </w:rPr>
+      </w:pPr>
+      <w:proofErr w:type="gramStart"/>
+      <w:r>
+        <w:rPr>
+          <w:highlight w:val="green"/>
+        </w:rPr>
+        <w:t>amministratore</w:t>
+      </w:r>
+      <w:proofErr w:type="gramEnd"/>
+      <w:r>
+        <w:rPr>
+          <w:highlight w:val="green"/>
+        </w:rPr>
+        <w:t xml:space="preserve"> spot, </w:t>
+      </w:r>
+    </w:p>
+    <w:p>
+      <w:pPr>
+        <w:pStyle w:val="ListParagraph"/>
+        <w:numPr>
+          <w:ilvl w:val="2"/>
+          <w:numId w:val="1"/>
+        </w:numPr>
+        <w:rPr>
+          <w:highlight w:val="green"/>
+        </w:rPr>
+      </w:pPr>
+      <w:proofErr w:type="gramStart"/>
+      <w:r>
+        <w:rPr>
+          <w:highlight w:val="green"/>
+        </w:rPr>
+        <w:t>utente</w:t>
+      </w:r>
+      <w:proofErr w:type="gramEnd"/>
+      <w:r>
+        <w:rPr>
+          <w:highlight w:val="green"/>
+        </w:rPr>
+        <w:t xml:space="preserve"> profilato, </w:t>
+      </w:r>
+    </w:p>
+    <w:p>
+      <w:pPr>
+        <w:pStyle w:val="ListParagraph"/>
+        <w:numPr>
+          <w:ilvl w:val="2"/>
+          <w:numId w:val="1"/>
+        </w:numPr>
+        <w:rPr>
+          <w:highlight w:val="yellow"/>
+        </w:rPr>
+      </w:pPr>
+      <w:proofErr w:type="gramStart"/>
+      <w:r>
+        <w:rPr>
+          <w:highlight w:val="yellow"/>
+        </w:rPr>
+        <w:t>utente</w:t>
+      </w:r>
+      <w:proofErr w:type="gramEnd"/>
+      <w:r>
+        <w:rPr>
+          <w:highlight w:val="yellow"/>
+        </w:rPr>
+        <w:t xml:space="preserve"> ospite</w:t>
+      </w:r>
+    </w:p>
+    <w:p>
+      <w:pPr>
+        <w:pStyle w:val="ListParagraph"/>
+        <w:numPr>
+          <w:ilvl w:val="1"/>
+          <w:numId w:val="1"/>
+        </w:numPr>
+      </w:pPr>
+      <w:r>
+        <w:t xml:space="preserve">Creazione profilo username, email, password, età, genere, </w:t>
+      </w:r>
+      <w:proofErr w:type="gramStart"/>
+      <w:r>
+        <w:t>foto</w:t>
+      </w:r>
+      <w:proofErr w:type="gramEnd"/>
+    </w:p>
+    <w:p>
+      <w:pPr>
+        <w:pStyle w:val="ListParagraph"/>
+        <w:numPr>
+          <w:ilvl w:val="1"/>
+          <w:numId w:val="1"/>
+        </w:numPr>
+      </w:pPr>
+      <w:r>
+        <w:t>Modifica profilo</w:t>
+      </w:r>
+    </w:p>
+    <w:p>
+      <w:pPr>
+        <w:pStyle w:val="ListParagraph"/>
+        <w:numPr>
+          <w:ilvl w:val="1"/>
+          <w:numId w:val="1"/>
+        </w:numPr>
+      </w:pPr>
+      <w:r>
+        <w:t>Cancellazione utente (può essere richiesta solo dall’utente</w:t>
+      </w:r>
+      <w:proofErr w:type="gramStart"/>
+      <w:r>
+        <w:t>)</w:t>
+      </w:r>
+      <w:proofErr w:type="gramEnd"/>
+    </w:p>
+    <w:p>
+      <w:pPr>
+        <w:pStyle w:val="ListParagraph"/>
+        <w:numPr>
+          <w:ilvl w:val="1"/>
+          <w:numId w:val="1"/>
+        </w:numPr>
+      </w:pPr>
+      <w:r>
+        <w:t>Spot in cui sei stato (</w:t>
+      </w:r>
+      <w:proofErr w:type="gramStart"/>
+      <w:r>
+        <w:t>????</w:t>
+      </w:r>
+      <w:proofErr w:type="gramEnd"/>
+      <w:r>
+        <w:t>)</w:t>
+      </w:r>
+    </w:p>
+    <w:p>
+      <w:pPr>
+        <w:pStyle w:val="ListParagraph"/>
+        <w:numPr>
+          <w:ilvl w:val="1"/>
+          <w:numId w:val="1"/>
+        </w:numPr>
+      </w:pPr>
+      <w:r>
+        <w:t>Spot preferiti</w:t>
+      </w:r>
+    </w:p>
+    <w:p>
+      <w:pPr>
+        <w:pStyle w:val="ListParagraph"/>
+        <w:numPr>
+          <w:ilvl w:val="1"/>
+          <w:numId w:val="1"/>
+        </w:numPr>
+      </w:pPr>
+      <w:proofErr w:type="gramStart"/>
+      <w:r>
+        <w:t>Credibilità</w:t>
+      </w:r>
+      <w:proofErr w:type="gramEnd"/>
+    </w:p>
+    <w:p>
+      <w:pPr>
+        <w:pStyle w:val="ListParagraph"/>
+        <w:numPr>
+          <w:ilvl w:val="1"/>
+          <w:numId w:val="1"/>
+        </w:numPr>
+      </w:pPr>
+      <w:r>
+        <w:t>Log operazioni fatte dall’utente</w:t>
+      </w:r>
+    </w:p>
+    <w:p>
+      <w:pPr>
+        <w:pStyle w:val="ListParagraph"/>
+        <w:numPr>
+          <w:ilvl w:val="1"/>
+          <w:numId w:val="1"/>
+        </w:numPr>
+      </w:pPr>
+      <w:r>
+        <w:t>Operazioni possibili (creazione post)</w:t>
+      </w:r>
+    </w:p>
+    <w:p>
+      <w:pPr>
+        <w:pStyle w:val="ListParagraph"/>
+      </w:pPr>
+    </w:p>
+    <w:p>
+      <w:pPr>
+        <w:pStyle w:val="ListParagraph"/>
+        <w:numPr>
+          <w:ilvl w:val="0"/>
+          <w:numId w:val="1"/>
+        </w:numPr>
+      </w:pPr>
+      <w:r>
+        <w:t>Autenticazione</w:t>
+      </w:r>
+      <w:r>
+        <w:t xml:space="preserve"> </w:t>
       </w:r>
       <w:proofErr w:type="spellStart"/>
       <w:r>
-        <w:rPr>
-          <w:highlight w:val="yellow"/>
-        </w:rPr>
-        <w:t>mysql</w:t>
+        <w:t>Hapi</w:t>
       </w:r>
       <w:proofErr w:type="spellEnd"/>
       <w:r>
-        <w:t xml:space="preserve"> –</w:t>
-      </w:r>
+        <w:t xml:space="preserve"> e non (perché si può visitare il sito anche senza autenticazione, non si </w:t>
+      </w:r>
+      <w:proofErr w:type="gramStart"/>
+      <w:r>
+        <w:t>possono</w:t>
+      </w:r>
+      <w:proofErr w:type="gramEnd"/>
+      <w:r>
+        <w:t xml:space="preserve"> però</w:t>
+      </w:r>
+      <w:r>
+        <w:t xml:space="preserve"> salvare le preferenze o intera</w:t>
+      </w:r>
+      <w:r>
+        <w:t>gire)</w:t>
+      </w:r>
+    </w:p>
+    <w:p>
+      <w:pPr>
+        <w:pStyle w:val="ListParagraph"/>
+        <w:numPr>
+          <w:ilvl w:val="0"/>
+          <w:numId w:val="1"/>
+        </w:numPr>
+      </w:pPr>
+      <w:r>
+        <w:t xml:space="preserve">Gestire operazione </w:t>
+      </w:r>
+      <w:r>
+        <w:rPr>
+          <w:b/>
+        </w:rPr>
+        <w:t>segnala questo post</w:t>
+      </w:r>
+      <w:r>
+        <w:rPr>
+          <w:b/>
+        </w:rPr>
+        <w:t xml:space="preserve"> </w:t>
+      </w:r>
+      <w:r>
+        <w:t>(</w:t>
+      </w:r>
+      <w:r>
+        <w:t>da pensare</w:t>
+      </w:r>
+      <w:proofErr w:type="gramStart"/>
+      <w:r>
+        <w:t>)</w:t>
+      </w:r>
+      <w:proofErr w:type="gramEnd"/>
+      <w:r>
+        <w:t xml:space="preserve"> </w:t>
+      </w:r>
+    </w:p>
+    <w:p>
+      <w:pPr>
+        <w:pStyle w:val="ListParagraph"/>
+        <w:numPr>
+          <w:ilvl w:val="1"/>
+          <w:numId w:val="1"/>
+        </w:numPr>
+      </w:pPr>
+      <w:r>
+        <w:t>Streaming post segnalati all’</w:t>
+      </w:r>
+      <w:proofErr w:type="gramStart"/>
+      <w:r>
+        <w:t>amministratore</w:t>
+      </w:r>
+      <w:proofErr w:type="gramEnd"/>
+    </w:p>
+    <w:p>
+      <w:pPr>
+        <w:pStyle w:val="ListParagraph"/>
+        <w:numPr>
+          <w:ilvl w:val="1"/>
+          <w:numId w:val="1"/>
+        </w:numPr>
+      </w:pPr>
+      <w:r>
+        <w:t>Contatore post/notifica</w:t>
+      </w:r>
+    </w:p>
+    <w:p>
+      <w:pPr>
+        <w:pStyle w:val="ListParagraph"/>
+        <w:numPr>
+          <w:ilvl w:val="1"/>
+          <w:numId w:val="1"/>
+        </w:numPr>
+      </w:pPr>
+      <w:r>
+        <w:t>Elimina il post</w:t>
+      </w:r>
+    </w:p>
+    <w:p>
+      <w:pPr>
+        <w:pStyle w:val="ListParagraph"/>
+        <w:numPr>
+          <w:ilvl w:val="1"/>
+          <w:numId w:val="1"/>
+        </w:numPr>
+      </w:pPr>
+      <w:r>
+        <w:t>Ignora segnalazione</w:t>
+      </w:r>
+    </w:p>
+    <w:p>
+      <w:pPr>
+        <w:pStyle w:val="ListParagraph"/>
+        <w:numPr>
+          <w:ilvl w:val="1"/>
+          <w:numId w:val="1"/>
+        </w:numPr>
+      </w:pPr>
       <w:proofErr w:type="spellStart"/>
       <w:r>
-        <w:t>mongodb</w:t>
+        <w:t>Banna</w:t>
       </w:r>
       <w:proofErr w:type="spellEnd"/>
+      <w:r>
+        <w:t xml:space="preserve"> utente (tempo/per sempre)</w:t>
+      </w:r>
+    </w:p>
+    <w:p>
+      <w:pPr>
+        <w:pStyle w:val="ListParagraph"/>
+      </w:pPr>
+    </w:p>
+    <w:p/>
+    <w:p>
+      <w:pPr>
+        <w:rPr>
+          <w:b/>
+        </w:rPr>
+      </w:pPr>
+      <w:r>
+        <w:rPr>
+          <w:b/>
+        </w:rPr>
+        <w:t>C</w:t>
+      </w:r>
+      <w:r>
+        <w:rPr>
+          <w:b/>
+        </w:rPr>
+        <w:t xml:space="preserve">artina Italia </w:t>
+      </w:r>
     </w:p>
     <w:p>
       <w:pPr>
@@ -47,8 +485,56 @@
           <w:numId w:val="1"/>
         </w:numPr>
       </w:pPr>
-      <w:r>
-        <w:t>Gestione utenti</w:t>
+      <w:proofErr w:type="gramStart"/>
+      <w:r>
+        <w:t>ricerca</w:t>
+      </w:r>
+      <w:proofErr w:type="gramEnd"/>
+      <w:r>
+        <w:t xml:space="preserve"> spot</w:t>
+      </w:r>
+    </w:p>
+    <w:p/>
+    <w:p>
+      <w:pPr>
+        <w:rPr>
+          <w:b/>
+        </w:rPr>
+      </w:pPr>
+      <w:r>
+        <w:rPr>
+          <w:b/>
+        </w:rPr>
+        <w:t>Spot</w:t>
+      </w:r>
+    </w:p>
+    <w:p>
+      <w:pPr>
+        <w:pStyle w:val="ListParagraph"/>
+        <w:numPr>
+          <w:ilvl w:val="0"/>
+          <w:numId w:val="2"/>
+        </w:numPr>
+      </w:pPr>
+      <w:r>
+        <w:t>Creazione tabella spot: id, nome, descrizione</w:t>
+      </w:r>
+    </w:p>
+    <w:p>
+      <w:pPr>
+        <w:pStyle w:val="ListParagraph"/>
+        <w:numPr>
+          <w:ilvl w:val="0"/>
+          <w:numId w:val="2"/>
+        </w:numPr>
+      </w:pPr>
+      <w:proofErr w:type="gramStart"/>
+      <w:r>
+        <w:t>creazione</w:t>
+      </w:r>
+      <w:proofErr w:type="gramEnd"/>
+      <w:r>
+        <w:t xml:space="preserve"> struttura grafica</w:t>
       </w:r>
       <w:bookmarkStart w:id="0" w:name="_GoBack"/>
       <w:bookmarkEnd w:id="0"/>
@@ -57,211 +543,421 @@
       <w:pPr>
         <w:pStyle w:val="ListParagraph"/>
         <w:numPr>
-          <w:ilvl w:val="1"/>
-          <w:numId w:val="1"/>
-        </w:numPr>
-      </w:pPr>
-      <w:r>
-        <w:rPr>
-          <w:highlight w:val="yellow"/>
-        </w:rPr>
-        <w:t>Ruoli utente</w:t>
-      </w:r>
-      <w:r>
-        <w:t xml:space="preserve">: </w:t>
-      </w:r>
-    </w:p>
-    <w:p>
-      <w:pPr>
-        <w:pStyle w:val="ListParagraph"/>
-        <w:numPr>
-          <w:ilvl w:val="2"/>
-          <w:numId w:val="1"/>
+          <w:ilvl w:val="0"/>
+          <w:numId w:val="2"/>
         </w:numPr>
       </w:pPr>
       <w:proofErr w:type="gramStart"/>
       <w:r>
-        <w:t>amministratore</w:t>
+        <w:t>creazione</w:t>
       </w:r>
       <w:proofErr w:type="gramEnd"/>
       <w:r>
-        <w:t xml:space="preserve"> DIO, </w:t>
-      </w:r>
-    </w:p>
-    <w:p>
-      <w:pPr>
-        <w:pStyle w:val="ListParagraph"/>
-        <w:numPr>
-          <w:ilvl w:val="2"/>
-          <w:numId w:val="1"/>
-        </w:numPr>
-      </w:pPr>
+        <w:t xml:space="preserve"> back-end CRUD</w:t>
+      </w:r>
+    </w:p>
+    <w:p>
+      <w:pPr>
+        <w:pStyle w:val="ListParagraph"/>
+        <w:numPr>
+          <w:ilvl w:val="0"/>
+          <w:numId w:val="2"/>
+        </w:numPr>
+      </w:pPr>
+      <w:r>
+        <w:t xml:space="preserve">Gestione </w:t>
+      </w:r>
+      <w:r>
+        <w:rPr>
+          <w:b/>
+        </w:rPr>
+        <w:t>foto</w:t>
+      </w:r>
+    </w:p>
+    <w:p>
+      <w:pPr>
+        <w:pStyle w:val="ListParagraph"/>
+        <w:numPr>
+          <w:ilvl w:val="1"/>
+          <w:numId w:val="2"/>
+        </w:numPr>
+      </w:pPr>
+      <w:r>
+        <w:rPr>
+          <w:highlight w:val="green"/>
+        </w:rPr>
+        <w:t xml:space="preserve">Creare tabella </w:t>
+      </w:r>
+      <w:r>
+        <w:rPr>
+          <w:highlight w:val="green"/>
+        </w:rPr>
+        <w:t>foto</w:t>
+      </w:r>
+      <w:r>
+        <w:rPr>
+          <w:highlight w:val="green"/>
+        </w:rPr>
+        <w:t xml:space="preserve"> Spot</w:t>
+      </w:r>
+      <w:r>
+        <w:t xml:space="preserve"> </w:t>
+      </w:r>
+    </w:p>
+    <w:p>
+      <w:pPr>
+        <w:pStyle w:val="ListParagraph"/>
+        <w:numPr>
+          <w:ilvl w:val="1"/>
+          <w:numId w:val="2"/>
+        </w:numPr>
+      </w:pPr>
+      <w:r>
+        <w:t>CRUD tabella</w:t>
+      </w:r>
+    </w:p>
+    <w:p>
+      <w:pPr>
+        <w:pStyle w:val="ListParagraph"/>
+        <w:numPr>
+          <w:ilvl w:val="0"/>
+          <w:numId w:val="2"/>
+        </w:numPr>
+      </w:pPr>
+      <w:r>
+        <w:t xml:space="preserve">Gestione </w:t>
+      </w:r>
+      <w:r>
+        <w:rPr>
+          <w:b/>
+        </w:rPr>
+        <w:t>cartina</w:t>
+      </w:r>
+    </w:p>
+    <w:p>
+      <w:pPr>
+        <w:pStyle w:val="ListParagraph"/>
+        <w:numPr>
+          <w:ilvl w:val="1"/>
+          <w:numId w:val="2"/>
+        </w:numPr>
+      </w:pPr>
+      <w:r>
+        <w:t>CRUD</w:t>
+      </w:r>
+      <w:r>
+        <w:t xml:space="preserve"> posizione</w:t>
+      </w:r>
+    </w:p>
+    <w:p>
+      <w:pPr>
+        <w:pStyle w:val="ListParagraph"/>
+        <w:numPr>
+          <w:ilvl w:val="1"/>
+          <w:numId w:val="2"/>
+        </w:numPr>
+      </w:pPr>
+      <w:r>
+        <w:t xml:space="preserve">Organizzare </w:t>
+      </w:r>
+      <w:r>
+        <w:t xml:space="preserve">la </w:t>
+      </w:r>
+      <w:proofErr w:type="spellStart"/>
+      <w:r>
+        <w:t>view</w:t>
+      </w:r>
+      <w:proofErr w:type="spellEnd"/>
+      <w:r>
+        <w:t xml:space="preserve"> (</w:t>
+      </w:r>
+      <w:r>
+        <w:t>da pensare)</w:t>
+      </w:r>
+    </w:p>
+    <w:p>
+      <w:pPr>
+        <w:pStyle w:val="ListParagraph"/>
+        <w:numPr>
+          <w:ilvl w:val="0"/>
+          <w:numId w:val="2"/>
+        </w:numPr>
+      </w:pPr>
+      <w:r>
+        <w:t xml:space="preserve">Gestione </w:t>
+      </w:r>
+      <w:proofErr w:type="spellStart"/>
+      <w:r>
+        <w:t>tag</w:t>
+      </w:r>
+      <w:proofErr w:type="spellEnd"/>
+      <w:r>
+        <w:t xml:space="preserve"> per ricerca spot</w:t>
+      </w:r>
+    </w:p>
+    <w:p>
+      <w:pPr>
+        <w:pStyle w:val="ListParagraph"/>
+        <w:numPr>
+          <w:ilvl w:val="0"/>
+          <w:numId w:val="2"/>
+        </w:numPr>
+      </w:pPr>
+      <w:r>
+        <w:t>Solo l’amministratore può creare spot</w:t>
+      </w:r>
+    </w:p>
+    <w:p/>
+    <w:p>
+      <w:pPr>
+        <w:rPr>
+          <w:b/>
+        </w:rPr>
+      </w:pPr>
+      <w:r>
+        <w:rPr>
+          <w:b/>
+        </w:rPr>
+        <w:t>POST</w:t>
+      </w:r>
+    </w:p>
+    <w:p>
+      <w:pPr>
+        <w:pStyle w:val="ListParagraph"/>
+        <w:numPr>
+          <w:ilvl w:val="0"/>
+          <w:numId w:val="3"/>
+        </w:numPr>
+      </w:pPr>
+      <w:r>
+        <w:t>Creare contenitore post</w:t>
+      </w:r>
+      <w:r>
+        <w:t xml:space="preserve"> (STREAMING)</w:t>
+      </w:r>
+    </w:p>
+    <w:p>
+      <w:pPr>
+        <w:pStyle w:val="ListParagraph"/>
+        <w:numPr>
+          <w:ilvl w:val="1"/>
+          <w:numId w:val="3"/>
+        </w:numPr>
+      </w:pPr>
+      <w:r>
+        <w:t xml:space="preserve">Organizzare la sua </w:t>
+      </w:r>
+      <w:proofErr w:type="spellStart"/>
+      <w:r>
+        <w:t>view</w:t>
+      </w:r>
+      <w:proofErr w:type="spellEnd"/>
+      <w:r>
+        <w:t xml:space="preserve"> con dimensione </w:t>
+      </w:r>
       <w:proofErr w:type="gramStart"/>
       <w:r>
-        <w:t>amministratore</w:t>
+        <w:t>fissa</w:t>
       </w:r>
       <w:proofErr w:type="gramEnd"/>
-      <w:r>
-        <w:t xml:space="preserve"> spot, </w:t>
-      </w:r>
-    </w:p>
-    <w:p>
-      <w:pPr>
-        <w:pStyle w:val="ListParagraph"/>
-        <w:numPr>
-          <w:ilvl w:val="2"/>
-          <w:numId w:val="1"/>
+    </w:p>
+    <w:p>
+      <w:pPr>
+        <w:pStyle w:val="ListParagraph"/>
+        <w:numPr>
+          <w:ilvl w:val="1"/>
+          <w:numId w:val="3"/>
+        </w:numPr>
+      </w:pPr>
+      <w:r>
+        <w:t xml:space="preserve">Caricamento </w:t>
+      </w:r>
+      <w:proofErr w:type="spellStart"/>
+      <w:r>
+        <w:t>lazy</w:t>
+      </w:r>
+      <w:proofErr w:type="spellEnd"/>
+    </w:p>
+    <w:p>
+      <w:pPr>
+        <w:pStyle w:val="ListParagraph"/>
+        <w:numPr>
+          <w:ilvl w:val="1"/>
+          <w:numId w:val="3"/>
+        </w:numPr>
+      </w:pPr>
+      <w:r>
+        <w:lastRenderedPageBreak/>
+        <w:t>Scorrimento tra i post</w:t>
+      </w:r>
+    </w:p>
+    <w:p>
+      <w:pPr>
+        <w:pStyle w:val="ListParagraph"/>
+        <w:numPr>
+          <w:ilvl w:val="0"/>
+          <w:numId w:val="3"/>
+        </w:numPr>
+      </w:pPr>
+      <w:r>
+        <w:t>Gestione utente che lo scrive</w:t>
+      </w:r>
+    </w:p>
+    <w:p>
+      <w:pPr>
+        <w:pStyle w:val="ListParagraph"/>
+        <w:numPr>
+          <w:ilvl w:val="0"/>
+          <w:numId w:val="3"/>
         </w:numPr>
       </w:pPr>
       <w:proofErr w:type="gramStart"/>
       <w:r>
-        <w:t>utente</w:t>
+        <w:t>Credibilità</w:t>
       </w:r>
       <w:proofErr w:type="gramEnd"/>
       <w:r>
-        <w:t xml:space="preserve"> profilato, </w:t>
-      </w:r>
-    </w:p>
-    <w:p>
-      <w:pPr>
-        <w:pStyle w:val="ListParagraph"/>
-        <w:numPr>
-          <w:ilvl w:val="2"/>
-          <w:numId w:val="1"/>
-        </w:numPr>
-        <w:rPr>
-          <w:highlight w:val="yellow"/>
-        </w:rPr>
-      </w:pPr>
+        <w:t xml:space="preserve"> utente</w:t>
+      </w:r>
+      <w:r>
+        <w:t xml:space="preserve"> (a tempo)</w:t>
+      </w:r>
+    </w:p>
+    <w:p>
+      <w:pPr>
+        <w:pStyle w:val="ListParagraph"/>
+        <w:numPr>
+          <w:ilvl w:val="0"/>
+          <w:numId w:val="3"/>
+        </w:numPr>
+      </w:pPr>
+      <w:r>
+        <w:t>Orario</w:t>
+      </w:r>
+    </w:p>
+    <w:p>
+      <w:pPr>
+        <w:pStyle w:val="ListParagraph"/>
+        <w:numPr>
+          <w:ilvl w:val="0"/>
+          <w:numId w:val="3"/>
+        </w:numPr>
+      </w:pPr>
+      <w:r>
+        <w:t>Gestione foto</w:t>
+      </w:r>
+      <w:r>
+        <w:t xml:space="preserve"> post</w:t>
+      </w:r>
+    </w:p>
+    <w:p>
+      <w:pPr>
+        <w:pStyle w:val="ListParagraph"/>
+        <w:numPr>
+          <w:ilvl w:val="1"/>
+          <w:numId w:val="3"/>
+        </w:numPr>
+      </w:pPr>
+      <w:r>
+        <w:t xml:space="preserve">Tabella </w:t>
+      </w:r>
+      <w:proofErr w:type="spellStart"/>
+      <w:r>
+        <w:t>mysql</w:t>
+      </w:r>
+      <w:proofErr w:type="spellEnd"/>
+    </w:p>
+    <w:p>
+      <w:pPr>
+        <w:pStyle w:val="ListParagraph"/>
+        <w:numPr>
+          <w:ilvl w:val="1"/>
+          <w:numId w:val="3"/>
+        </w:numPr>
+      </w:pPr>
+      <w:r>
+        <w:t xml:space="preserve">Back-end CRUD </w:t>
+      </w:r>
+      <w:proofErr w:type="spellStart"/>
+      <w:r>
+        <w:t>etc</w:t>
+      </w:r>
+      <w:proofErr w:type="spellEnd"/>
+    </w:p>
+    <w:p>
+      <w:pPr>
+        <w:pStyle w:val="ListParagraph"/>
+        <w:numPr>
+          <w:ilvl w:val="0"/>
+          <w:numId w:val="3"/>
+        </w:numPr>
+      </w:pPr>
+      <w:r>
+        <w:t>Livello onda</w:t>
+      </w:r>
+      <w:r>
+        <w:t xml:space="preserve">/ stato </w:t>
+      </w:r>
       <w:proofErr w:type="gramStart"/>
       <w:r>
-        <w:rPr>
-          <w:highlight w:val="yellow"/>
-        </w:rPr>
-        <w:t>utente</w:t>
+        <w:t>onda</w:t>
       </w:r>
       <w:proofErr w:type="gramEnd"/>
-      <w:r>
-        <w:rPr>
-          <w:highlight w:val="yellow"/>
-        </w:rPr>
-        <w:t xml:space="preserve"> ospite</w:t>
-      </w:r>
-    </w:p>
-    <w:p>
-      <w:pPr>
-        <w:pStyle w:val="ListParagraph"/>
-        <w:numPr>
-          <w:ilvl w:val="1"/>
-          <w:numId w:val="1"/>
-        </w:numPr>
-      </w:pPr>
-      <w:r>
-        <w:t xml:space="preserve">Creazione profilo username, email, password, età, genere, </w:t>
+    </w:p>
+    <w:p>
+      <w:pPr>
+        <w:pStyle w:val="ListParagraph"/>
+        <w:numPr>
+          <w:ilvl w:val="1"/>
+          <w:numId w:val="3"/>
+        </w:numPr>
+      </w:pPr>
+      <w:r>
+        <w:t>Icone onda</w:t>
+      </w:r>
+    </w:p>
+    <w:p>
+      <w:pPr>
+        <w:pStyle w:val="ListParagraph"/>
+        <w:numPr>
+          <w:ilvl w:val="1"/>
+          <w:numId w:val="3"/>
+        </w:numPr>
+      </w:pPr>
+      <w:r>
+        <w:t>Dimensioni</w:t>
+      </w:r>
+    </w:p>
+    <w:p>
+      <w:pPr>
+        <w:pStyle w:val="ListParagraph"/>
+        <w:numPr>
+          <w:ilvl w:val="1"/>
+          <w:numId w:val="3"/>
+        </w:numPr>
+      </w:pPr>
+      <w:r>
+        <w:t>Info varie</w:t>
+      </w:r>
+    </w:p>
+    <w:p>
+      <w:pPr>
+        <w:pStyle w:val="ListParagraph"/>
+        <w:numPr>
+          <w:ilvl w:val="1"/>
+          <w:numId w:val="3"/>
+        </w:numPr>
+      </w:pPr>
+      <w:r>
+        <w:t xml:space="preserve">Lo stato ha una durata dall’ultima foto, dopo di </w:t>
       </w:r>
       <w:proofErr w:type="gramStart"/>
       <w:r>
-        <w:t>foto</w:t>
+        <w:t>ché</w:t>
       </w:r>
       <w:proofErr w:type="gramEnd"/>
-    </w:p>
-    <w:p>
-      <w:pPr>
-        <w:pStyle w:val="ListParagraph"/>
-        <w:numPr>
-          <w:ilvl w:val="1"/>
-          <w:numId w:val="1"/>
-        </w:numPr>
-      </w:pPr>
-      <w:r>
-        <w:t>Modifica profilo</w:t>
-      </w:r>
-    </w:p>
-    <w:p>
-      <w:pPr>
-        <w:pStyle w:val="ListParagraph"/>
-        <w:numPr>
-          <w:ilvl w:val="1"/>
-          <w:numId w:val="1"/>
-        </w:numPr>
-      </w:pPr>
-      <w:r>
-        <w:t>Cancellazione utente (può essere richiesta solo dall’utente</w:t>
-      </w:r>
-      <w:proofErr w:type="gramStart"/>
-      <w:r>
-        <w:t>)</w:t>
-      </w:r>
-      <w:proofErr w:type="gramEnd"/>
-    </w:p>
-    <w:p>
-      <w:pPr>
-        <w:pStyle w:val="ListParagraph"/>
-        <w:numPr>
-          <w:ilvl w:val="1"/>
-          <w:numId w:val="1"/>
-        </w:numPr>
-      </w:pPr>
-      <w:r>
-        <w:t>Spot in cui sei stato (</w:t>
-      </w:r>
-      <w:proofErr w:type="gramStart"/>
-      <w:r>
-        <w:t>????</w:t>
-      </w:r>
-      <w:proofErr w:type="gramEnd"/>
-      <w:r>
-        <w:t>)</w:t>
-      </w:r>
-    </w:p>
-    <w:p>
-      <w:pPr>
-        <w:pStyle w:val="ListParagraph"/>
-        <w:numPr>
-          <w:ilvl w:val="1"/>
-          <w:numId w:val="1"/>
-        </w:numPr>
-      </w:pPr>
-      <w:r>
-        <w:t>Spot preferiti</w:t>
-      </w:r>
-    </w:p>
-    <w:p>
-      <w:pPr>
-        <w:pStyle w:val="ListParagraph"/>
-        <w:numPr>
-          <w:ilvl w:val="1"/>
-          <w:numId w:val="1"/>
-        </w:numPr>
-      </w:pPr>
-      <w:proofErr w:type="gramStart"/>
-      <w:r>
-        <w:t>Credibilità</w:t>
-      </w:r>
-      <w:proofErr w:type="gramEnd"/>
-    </w:p>
-    <w:p>
-      <w:pPr>
-        <w:pStyle w:val="ListParagraph"/>
-        <w:numPr>
-          <w:ilvl w:val="1"/>
-          <w:numId w:val="1"/>
-        </w:numPr>
-      </w:pPr>
-      <w:r>
-        <w:t>Log operazioni fatte dall’utente</w:t>
-      </w:r>
-    </w:p>
-    <w:p>
-      <w:pPr>
-        <w:pStyle w:val="ListParagraph"/>
-        <w:numPr>
-          <w:ilvl w:val="1"/>
-          <w:numId w:val="1"/>
-        </w:numPr>
-      </w:pPr>
-      <w:r>
-        <w:t>Operazioni possibili (creazione post)</w:t>
+      <w:r>
+        <w:t xml:space="preserve"> diventa inattivo</w:t>
       </w:r>
     </w:p>
     <w:p>
@@ -269,267 +965,9 @@
         <w:pStyle w:val="ListParagraph"/>
         <w:numPr>
           <w:ilvl w:val="0"/>
-          <w:numId w:val="1"/>
-        </w:numPr>
-      </w:pPr>
-      <w:r>
-        <w:t>Amministratore inserimento spot</w:t>
-      </w:r>
-    </w:p>
-    <w:p>
-      <w:pPr>
-        <w:pStyle w:val="ListParagraph"/>
-        <w:numPr>
-          <w:ilvl w:val="1"/>
-          <w:numId w:val="1"/>
-        </w:numPr>
-      </w:pPr>
-      <w:r>
-        <w:t>Creare uno spot</w:t>
-      </w:r>
-    </w:p>
-    <w:p>
-      <w:pPr>
-        <w:pStyle w:val="ListParagraph"/>
-        <w:numPr>
-          <w:ilvl w:val="2"/>
-          <w:numId w:val="1"/>
-        </w:numPr>
-      </w:pPr>
-      <w:r>
-        <w:t xml:space="preserve">Gestione </w:t>
-      </w:r>
-      <w:proofErr w:type="gramStart"/>
-      <w:r>
-        <w:t>3</w:t>
-      </w:r>
-      <w:proofErr w:type="gramEnd"/>
-      <w:r>
-        <w:t xml:space="preserve"> foto dello spot</w:t>
-      </w:r>
-    </w:p>
-    <w:p>
-      <w:pPr>
-        <w:pStyle w:val="ListParagraph"/>
-        <w:numPr>
-          <w:ilvl w:val="2"/>
-          <w:numId w:val="1"/>
-        </w:numPr>
-      </w:pPr>
-      <w:r>
-        <w:t>Descrizione</w:t>
-      </w:r>
-    </w:p>
-    <w:p>
-      <w:pPr>
-        <w:pStyle w:val="ListParagraph"/>
-        <w:numPr>
-          <w:ilvl w:val="2"/>
-          <w:numId w:val="1"/>
-        </w:numPr>
-      </w:pPr>
-      <w:r>
-        <w:t>Stato generale (livello onda: è un numero che fa media tra tutti i voti</w:t>
-      </w:r>
-      <w:proofErr w:type="gramStart"/>
-      <w:r>
-        <w:t>)</w:t>
-      </w:r>
-      <w:proofErr w:type="gramEnd"/>
-    </w:p>
-    <w:p>
-      <w:pPr>
-        <w:pStyle w:val="ListParagraph"/>
-        <w:numPr>
-          <w:ilvl w:val="3"/>
-          <w:numId w:val="1"/>
-        </w:numPr>
-      </w:pPr>
-      <w:r>
-        <w:t xml:space="preserve">Lo stato ha una durata dall’ultima foto, dopo di </w:t>
-      </w:r>
-      <w:proofErr w:type="gramStart"/>
-      <w:r>
-        <w:t>ché</w:t>
-      </w:r>
-      <w:proofErr w:type="gramEnd"/>
-      <w:r>
-        <w:t xml:space="preserve"> diventa inattivo</w:t>
-      </w:r>
-    </w:p>
-    <w:p>
-      <w:pPr>
-        <w:pStyle w:val="ListParagraph"/>
-        <w:numPr>
-          <w:ilvl w:val="2"/>
-          <w:numId w:val="1"/>
-        </w:numPr>
-      </w:pPr>
-      <w:r>
-        <w:t>Lo streaming dello spot</w:t>
-      </w:r>
-    </w:p>
-    <w:p>
-      <w:pPr>
-        <w:pStyle w:val="ListParagraph"/>
-        <w:numPr>
-          <w:ilvl w:val="3"/>
-          <w:numId w:val="1"/>
-        </w:numPr>
-      </w:pPr>
-      <w:r>
-        <w:t>Post</w:t>
-      </w:r>
-    </w:p>
-    <w:p>
-      <w:pPr>
-        <w:pStyle w:val="ListParagraph"/>
-        <w:numPr>
-          <w:ilvl w:val="4"/>
-          <w:numId w:val="1"/>
-        </w:numPr>
-      </w:pPr>
-      <w:r>
-        <w:t>Foto post</w:t>
-      </w:r>
-    </w:p>
-    <w:p>
-      <w:pPr>
-        <w:pStyle w:val="ListParagraph"/>
-        <w:numPr>
-          <w:ilvl w:val="4"/>
-          <w:numId w:val="1"/>
-        </w:numPr>
-      </w:pPr>
-      <w:proofErr w:type="gramStart"/>
-      <w:r>
-        <w:t>livello</w:t>
-      </w:r>
-      <w:proofErr w:type="gramEnd"/>
-      <w:r>
-        <w:t xml:space="preserve"> onda</w:t>
-      </w:r>
-    </w:p>
-    <w:p>
-      <w:pPr>
-        <w:pStyle w:val="ListParagraph"/>
-        <w:numPr>
-          <w:ilvl w:val="4"/>
-          <w:numId w:val="1"/>
-        </w:numPr>
-      </w:pPr>
-      <w:proofErr w:type="gramStart"/>
-      <w:r>
-        <w:t>descrizione</w:t>
-      </w:r>
-      <w:proofErr w:type="gramEnd"/>
-    </w:p>
-    <w:p>
-      <w:pPr>
-        <w:pStyle w:val="ListParagraph"/>
-        <w:numPr>
-          <w:ilvl w:val="4"/>
-          <w:numId w:val="1"/>
-        </w:numPr>
-      </w:pPr>
-      <w:proofErr w:type="gramStart"/>
-      <w:r>
-        <w:t>orario</w:t>
-      </w:r>
-      <w:proofErr w:type="gramEnd"/>
-    </w:p>
-    <w:p>
-      <w:pPr>
-        <w:pStyle w:val="ListParagraph"/>
-        <w:numPr>
-          <w:ilvl w:val="4"/>
-          <w:numId w:val="1"/>
-        </w:numPr>
-      </w:pPr>
-      <w:proofErr w:type="gramStart"/>
-      <w:r>
-        <w:t>utente</w:t>
-      </w:r>
-      <w:proofErr w:type="gramEnd"/>
-      <w:r>
-        <w:t xml:space="preserve"> che lo scrive</w:t>
-      </w:r>
-    </w:p>
-    <w:p>
-      <w:pPr>
-        <w:pStyle w:val="ListParagraph"/>
-      </w:pPr>
-    </w:p>
-    <w:p>
-      <w:pPr>
-        <w:pStyle w:val="ListParagraph"/>
-        <w:numPr>
-          <w:ilvl w:val="0"/>
-          <w:numId w:val="1"/>
-        </w:numPr>
-      </w:pPr>
-      <w:r>
-        <w:t>Autenticazione</w:t>
-      </w:r>
-      <w:r>
-        <w:t xml:space="preserve"> </w:t>
-      </w:r>
-      <w:proofErr w:type="spellStart"/>
-      <w:r>
-        <w:t>Hapi</w:t>
-      </w:r>
-      <w:proofErr w:type="spellEnd"/>
-      <w:r>
-        <w:t xml:space="preserve"> e non (perché si può visitare il sito anche senza autenticazione, non si </w:t>
-      </w:r>
-      <w:proofErr w:type="gramStart"/>
-      <w:r>
-        <w:t>possono</w:t>
-      </w:r>
-      <w:proofErr w:type="gramEnd"/>
-      <w:r>
-        <w:t xml:space="preserve"> però</w:t>
-      </w:r>
-      <w:r>
-        <w:t xml:space="preserve"> salvare le preferenze o intera</w:t>
-      </w:r>
-      <w:r>
-        <w:t>gire)</w:t>
-      </w:r>
-    </w:p>
-    <w:p>
-      <w:pPr>
-        <w:pStyle w:val="ListParagraph"/>
-        <w:numPr>
-          <w:ilvl w:val="0"/>
-          <w:numId w:val="1"/>
-        </w:numPr>
-      </w:pPr>
-      <w:proofErr w:type="gramStart"/>
-      <w:r>
-        <w:t>cartina</w:t>
-      </w:r>
-      <w:proofErr w:type="gramEnd"/>
-      <w:r>
-        <w:t xml:space="preserve"> Italia </w:t>
-      </w:r>
-    </w:p>
-    <w:p>
-      <w:pPr>
-        <w:pStyle w:val="ListParagraph"/>
-        <w:numPr>
-          <w:ilvl w:val="1"/>
-          <w:numId w:val="1"/>
-        </w:numPr>
-      </w:pPr>
-      <w:proofErr w:type="gramStart"/>
-      <w:r>
-        <w:t>ricerca</w:t>
-      </w:r>
-      <w:proofErr w:type="gramEnd"/>
-      <w:r>
-        <w:t xml:space="preserve"> spot</w:t>
-      </w:r>
+          <w:numId w:val="3"/>
+        </w:numPr>
+      </w:pPr>
     </w:p>
     <w:sectPr>
       <w:pgSz w:w="11900" w:h="16840"/>
@@ -544,6 +982,119 @@
 <file path=word/numbering.xml><?xml version="1.0" encoding="utf-8"?>
 <w:numbering xmlns:wpc="http://schemas.microsoft.com/office/word/2010/wordprocessingCanvas" xmlns:mo="http://schemas.microsoft.com/office/mac/office/2008/main" xmlns:mc="http://schemas.openxmlformats.org/markup-compatibility/2006" xmlns:mv="urn:schemas-microsoft-com:mac:vml" xmlns:o="urn:schemas-microsoft-com:office:office" xmlns:r="http://schemas.openxmlformats.org/officeDocument/2006/relationships" xmlns:m="http://schemas.openxmlformats.org/officeDocument/2006/math" xmlns:v="urn:schemas-microsoft-com:vml" xmlns:wp14="http://schemas.microsoft.com/office/word/2010/wordprocessingDrawing" xmlns:wp="http://schemas.openxmlformats.org/drawingml/2006/wordprocessingDrawing" xmlns:w10="urn:schemas-microsoft-com:office:word" xmlns:w="http://schemas.openxmlformats.org/wordprocessingml/2006/main" xmlns:w14="http://schemas.microsoft.com/office/word/2010/wordml" xmlns:wpg="http://schemas.microsoft.com/office/word/2010/wordprocessingGroup" xmlns:wpi="http://schemas.microsoft.com/office/word/2010/wordprocessingInk" xmlns:wne="http://schemas.microsoft.com/office/word/2006/wordml" xmlns:wps="http://schemas.microsoft.com/office/word/2010/wordprocessingShape" mc:Ignorable="w14 wp14">
   <w:abstractNum w:abstractNumId="0">
+    <w:nsid w:val="02F4762D"/>
+    <w:multiLevelType w:val="hybridMultilevel"/>
+    <w:tmpl w:val="CCB4CBFE"/>
+    <w:lvl w:ilvl="0" w:tplc="04090001">
+      <w:start w:val="1"/>
+      <w:numFmt w:val="bullet"/>
+      <w:lvlText w:val=""/>
+      <w:lvlJc w:val="left"/>
+      <w:pPr>
+        <w:ind w:left="720" w:hanging="360"/>
+      </w:pPr>
+      <w:rPr>
+        <w:rFonts w:ascii="Symbol" w:hAnsi="Symbol" w:hint="default"/>
+      </w:rPr>
+    </w:lvl>
+    <w:lvl w:ilvl="1" w:tplc="04090003">
+      <w:start w:val="1"/>
+      <w:numFmt w:val="bullet"/>
+      <w:lvlText w:val="o"/>
+      <w:lvlJc w:val="left"/>
+      <w:pPr>
+        <w:ind w:left="1440" w:hanging="360"/>
+      </w:pPr>
+      <w:rPr>
+        <w:rFonts w:ascii="Courier New" w:hAnsi="Courier New" w:hint="default"/>
+      </w:rPr>
+    </w:lvl>
+    <w:lvl w:ilvl="2" w:tplc="04090005" w:tentative="1">
+      <w:start w:val="1"/>
+      <w:numFmt w:val="bullet"/>
+      <w:lvlText w:val=""/>
+      <w:lvlJc w:val="left"/>
+      <w:pPr>
+        <w:ind w:left="2160" w:hanging="360"/>
+      </w:pPr>
+      <w:rPr>
+        <w:rFonts w:ascii="Wingdings" w:hAnsi="Wingdings" w:hint="default"/>
+      </w:rPr>
+    </w:lvl>
+    <w:lvl w:ilvl="3" w:tplc="04090001" w:tentative="1">
+      <w:start w:val="1"/>
+      <w:numFmt w:val="bullet"/>
+      <w:lvlText w:val=""/>
+      <w:lvlJc w:val="left"/>
+      <w:pPr>
+        <w:ind w:left="2880" w:hanging="360"/>
+      </w:pPr>
+      <w:rPr>
+        <w:rFonts w:ascii="Symbol" w:hAnsi="Symbol" w:hint="default"/>
+      </w:rPr>
+    </w:lvl>
+    <w:lvl w:ilvl="4" w:tplc="04090003" w:tentative="1">
+      <w:start w:val="1"/>
+      <w:numFmt w:val="bullet"/>
+      <w:lvlText w:val="o"/>
+      <w:lvlJc w:val="left"/>
+      <w:pPr>
+        <w:ind w:left="3600" w:hanging="360"/>
+      </w:pPr>
+      <w:rPr>
+        <w:rFonts w:ascii="Courier New" w:hAnsi="Courier New" w:hint="default"/>
+      </w:rPr>
+    </w:lvl>
+    <w:lvl w:ilvl="5" w:tplc="04090005" w:tentative="1">
+      <w:start w:val="1"/>
+      <w:numFmt w:val="bullet"/>
+      <w:lvlText w:val=""/>
+      <w:lvlJc w:val="left"/>
+      <w:pPr>
+        <w:ind w:left="4320" w:hanging="360"/>
+      </w:pPr>
+      <w:rPr>
+        <w:rFonts w:ascii="Wingdings" w:hAnsi="Wingdings" w:hint="default"/>
+      </w:rPr>
+    </w:lvl>
+    <w:lvl w:ilvl="6" w:tplc="04090001" w:tentative="1">
+      <w:start w:val="1"/>
+      <w:numFmt w:val="bullet"/>
+      <w:lvlText w:val=""/>
+      <w:lvlJc w:val="left"/>
+      <w:pPr>
+        <w:ind w:left="5040" w:hanging="360"/>
+      </w:pPr>
+      <w:rPr>
+        <w:rFonts w:ascii="Symbol" w:hAnsi="Symbol" w:hint="default"/>
+      </w:rPr>
+    </w:lvl>
+    <w:lvl w:ilvl="7" w:tplc="04090003" w:tentative="1">
+      <w:start w:val="1"/>
+      <w:numFmt w:val="bullet"/>
+      <w:lvlText w:val="o"/>
+      <w:lvlJc w:val="left"/>
+      <w:pPr>
+        <w:ind w:left="5760" w:hanging="360"/>
+      </w:pPr>
+      <w:rPr>
+        <w:rFonts w:ascii="Courier New" w:hAnsi="Courier New" w:hint="default"/>
+      </w:rPr>
+    </w:lvl>
+    <w:lvl w:ilvl="8" w:tplc="04090005" w:tentative="1">
+      <w:start w:val="1"/>
+      <w:numFmt w:val="bullet"/>
+      <w:lvlText w:val=""/>
+      <w:lvlJc w:val="left"/>
+      <w:pPr>
+        <w:ind w:left="6480" w:hanging="360"/>
+      </w:pPr>
+      <w:rPr>
+        <w:rFonts w:ascii="Wingdings" w:hAnsi="Wingdings" w:hint="default"/>
+      </w:rPr>
+    </w:lvl>
+  </w:abstractNum>
+  <w:abstractNum w:abstractNumId="1">
     <w:nsid w:val="036C706F"/>
     <w:multiLevelType w:val="hybridMultilevel"/>
     <w:tmpl w:val="38B83AF6"/>
@@ -656,8 +1207,127 @@
       </w:rPr>
     </w:lvl>
   </w:abstractNum>
+  <w:abstractNum w:abstractNumId="2">
+    <w:nsid w:val="2B256806"/>
+    <w:multiLevelType w:val="hybridMultilevel"/>
+    <w:tmpl w:val="F05C788C"/>
+    <w:lvl w:ilvl="0" w:tplc="04090001">
+      <w:start w:val="1"/>
+      <w:numFmt w:val="bullet"/>
+      <w:lvlText w:val=""/>
+      <w:lvlJc w:val="left"/>
+      <w:pPr>
+        <w:ind w:left="720" w:hanging="360"/>
+      </w:pPr>
+      <w:rPr>
+        <w:rFonts w:ascii="Symbol" w:hAnsi="Symbol" w:hint="default"/>
+      </w:rPr>
+    </w:lvl>
+    <w:lvl w:ilvl="1" w:tplc="04090003">
+      <w:start w:val="1"/>
+      <w:numFmt w:val="bullet"/>
+      <w:lvlText w:val="o"/>
+      <w:lvlJc w:val="left"/>
+      <w:pPr>
+        <w:ind w:left="1440" w:hanging="360"/>
+      </w:pPr>
+      <w:rPr>
+        <w:rFonts w:ascii="Courier New" w:hAnsi="Courier New" w:hint="default"/>
+      </w:rPr>
+    </w:lvl>
+    <w:lvl w:ilvl="2" w:tplc="04090005" w:tentative="1">
+      <w:start w:val="1"/>
+      <w:numFmt w:val="bullet"/>
+      <w:lvlText w:val=""/>
+      <w:lvlJc w:val="left"/>
+      <w:pPr>
+        <w:ind w:left="2160" w:hanging="360"/>
+      </w:pPr>
+      <w:rPr>
+        <w:rFonts w:ascii="Wingdings" w:hAnsi="Wingdings" w:hint="default"/>
+      </w:rPr>
+    </w:lvl>
+    <w:lvl w:ilvl="3" w:tplc="04090001">
+      <w:start w:val="1"/>
+      <w:numFmt w:val="bullet"/>
+      <w:lvlText w:val=""/>
+      <w:lvlJc w:val="left"/>
+      <w:pPr>
+        <w:ind w:left="2880" w:hanging="360"/>
+      </w:pPr>
+      <w:rPr>
+        <w:rFonts w:ascii="Symbol" w:hAnsi="Symbol" w:hint="default"/>
+      </w:rPr>
+    </w:lvl>
+    <w:lvl w:ilvl="4" w:tplc="04090003" w:tentative="1">
+      <w:start w:val="1"/>
+      <w:numFmt w:val="bullet"/>
+      <w:lvlText w:val="o"/>
+      <w:lvlJc w:val="left"/>
+      <w:pPr>
+        <w:ind w:left="3600" w:hanging="360"/>
+      </w:pPr>
+      <w:rPr>
+        <w:rFonts w:ascii="Courier New" w:hAnsi="Courier New" w:hint="default"/>
+      </w:rPr>
+    </w:lvl>
+    <w:lvl w:ilvl="5" w:tplc="04090005" w:tentative="1">
+      <w:start w:val="1"/>
+      <w:numFmt w:val="bullet"/>
+      <w:lvlText w:val=""/>
+      <w:lvlJc w:val="left"/>
+      <w:pPr>
+        <w:ind w:left="4320" w:hanging="360"/>
+      </w:pPr>
+      <w:rPr>
+        <w:rFonts w:ascii="Wingdings" w:hAnsi="Wingdings" w:hint="default"/>
+      </w:rPr>
+    </w:lvl>
+    <w:lvl w:ilvl="6" w:tplc="04090001" w:tentative="1">
+      <w:start w:val="1"/>
+      <w:numFmt w:val="bullet"/>
+      <w:lvlText w:val=""/>
+      <w:lvlJc w:val="left"/>
+      <w:pPr>
+        <w:ind w:left="5040" w:hanging="360"/>
+      </w:pPr>
+      <w:rPr>
+        <w:rFonts w:ascii="Symbol" w:hAnsi="Symbol" w:hint="default"/>
+      </w:rPr>
+    </w:lvl>
+    <w:lvl w:ilvl="7" w:tplc="04090003" w:tentative="1">
+      <w:start w:val="1"/>
+      <w:numFmt w:val="bullet"/>
+      <w:lvlText w:val="o"/>
+      <w:lvlJc w:val="left"/>
+      <w:pPr>
+        <w:ind w:left="5760" w:hanging="360"/>
+      </w:pPr>
+      <w:rPr>
+        <w:rFonts w:ascii="Courier New" w:hAnsi="Courier New" w:hint="default"/>
+      </w:rPr>
+    </w:lvl>
+    <w:lvl w:ilvl="8" w:tplc="04090005" w:tentative="1">
+      <w:start w:val="1"/>
+      <w:numFmt w:val="bullet"/>
+      <w:lvlText w:val=""/>
+      <w:lvlJc w:val="left"/>
+      <w:pPr>
+        <w:ind w:left="6480" w:hanging="360"/>
+      </w:pPr>
+      <w:rPr>
+        <w:rFonts w:ascii="Wingdings" w:hAnsi="Wingdings" w:hint="default"/>
+      </w:rPr>
+    </w:lvl>
+  </w:abstractNum>
   <w:num w:numId="1">
+    <w:abstractNumId w:val="1"/>
+  </w:num>
+  <w:num w:numId="2">
     <w:abstractNumId w:val="0"/>
+  </w:num>
+  <w:num w:numId="3">
+    <w:abstractNumId w:val="2"/>
   </w:num>
 </w:numbering>
 </file>

</xml_diff>